<commit_message>
update home page paragraph
</commit_message>
<xml_diff>
--- a/AnnaWhite Resume.docx
+++ b/AnnaWhite Resume.docx
@@ -33,27 +33,18 @@
         <w:rPr>
           <w:rFonts w:ascii="Times New Roman" w:hAnsi="Times New Roman" w:cs="Times New Roman"/>
         </w:rPr>
-        <w:t>University of Michigan Industrial and Operations Engineering | 1205 Beale Avenue | Ann Arbor,</w:t>
-      </w:r>
-      <w:r>
-        <w:rPr>
-          <w:rFonts w:ascii="Times New Roman" w:hAnsi="Times New Roman" w:cs="Times New Roman"/>
-        </w:rPr>
-        <w:t xml:space="preserve"> </w:t>
-      </w:r>
-      <w:r>
-        <w:rPr>
-          <w:rFonts w:ascii="Times New Roman" w:hAnsi="Times New Roman" w:cs="Times New Roman"/>
-        </w:rPr>
-        <w:t>MI 48105</w:t>
+        <w:t>University of Michigan Industrial and Operations Engineering | 1205 Beale Avenue | Ann Arbor, MI 48105</w:t>
       </w:r>
     </w:p>
+    <w:bookmarkStart w:id="0" w:name="_GoBack"/>
+    <w:bookmarkEnd w:id="0"/>
     <w:p>
       <w:pPr>
         <w:spacing w:line="240" w:lineRule="auto"/>
         <w:jc w:val="center"/>
         <w:rPr>
           <w:rFonts w:ascii="Times New Roman" w:hAnsi="Times New Roman" w:cs="Times New Roman"/>
+          <w:sz w:val="24"/>
         </w:rPr>
       </w:pPr>
       <w:r>
@@ -190,11 +181,22 @@
             <w:rStyle w:val="Hyperlink"/>
             <w:rFonts w:ascii="Times New Roman" w:hAnsi="Times New Roman" w:cs="Times New Roman"/>
             <w:color w:val="auto"/>
+            <w:sz w:val="24"/>
             <w:u w:val="none"/>
           </w:rPr>
           <w:t>agracew@umich.edu</w:t>
         </w:r>
       </w:hyperlink>
+      <w:r>
+        <w:rPr>
+          <w:rStyle w:val="Hyperlink"/>
+          <w:rFonts w:ascii="Times New Roman" w:hAnsi="Times New Roman" w:cs="Times New Roman"/>
+          <w:color w:val="auto"/>
+          <w:sz w:val="24"/>
+          <w:u w:val="none"/>
+        </w:rPr>
+        <w:t xml:space="preserve"> | agracew.github.io</w:t>
+      </w:r>
     </w:p>
     <w:p>
       <w:pPr>
@@ -276,6 +278,13 @@
                                 <w:i/>
                               </w:rPr>
                             </w:pPr>
+                            <w:r>
+                              <w:rPr>
+                                <w:rFonts w:ascii="Times New Roman" w:hAnsi="Times New Roman" w:cs="Times New Roman"/>
+                                <w:i/>
+                              </w:rPr>
+                              <w:t>GPA: 4.04/4.00</w:t>
+                            </w:r>
                           </w:p>
                           <w:p>
                             <w:pPr>
@@ -426,6 +435,13 @@
                           <w:i/>
                         </w:rPr>
                       </w:pPr>
+                      <w:r>
+                        <w:rPr>
+                          <w:rFonts w:ascii="Times New Roman" w:hAnsi="Times New Roman" w:cs="Times New Roman"/>
+                          <w:i/>
+                        </w:rPr>
+                        <w:t>GPA: 4.04/4.00</w:t>
+                      </w:r>
                     </w:p>
                     <w:p>
                       <w:pPr>
@@ -898,7 +914,7 @@
                               <w:rPr>
                                 <w:rFonts w:ascii="Times New Roman" w:hAnsi="Times New Roman" w:cs="Times New Roman"/>
                               </w:rPr>
-                              <w:t>Fall 2016 – Spring 2017</w:t>
+                              <w:t>Fall 2017 – Fall 2018</w:t>
                             </w:r>
                           </w:p>
                           <w:p>
@@ -921,7 +937,25 @@
                           </w:p>
                           <w:p>
                             <w:pPr>
-                              <w:spacing w:after="0" w:line="240" w:lineRule="auto"/>
+                              <w:spacing w:after="0"/>
+                              <w:jc w:val="right"/>
+                              <w:rPr>
+                                <w:rFonts w:ascii="Times New Roman" w:hAnsi="Times New Roman" w:cs="Times New Roman"/>
+                              </w:rPr>
+                            </w:pPr>
+                          </w:p>
+                          <w:p>
+                            <w:pPr>
+                              <w:spacing w:after="0"/>
+                              <w:jc w:val="right"/>
+                              <w:rPr>
+                                <w:rFonts w:ascii="Times New Roman" w:hAnsi="Times New Roman" w:cs="Times New Roman"/>
+                              </w:rPr>
+                            </w:pPr>
+                          </w:p>
+                          <w:p>
+                            <w:pPr>
+                              <w:spacing w:after="0"/>
                               <w:jc w:val="right"/>
                               <w:rPr>
                                 <w:rFonts w:ascii="Times New Roman" w:hAnsi="Times New Roman" w:cs="Times New Roman"/>
@@ -931,42 +965,18 @@
                               <w:rPr>
                                 <w:rFonts w:ascii="Times New Roman" w:hAnsi="Times New Roman" w:cs="Times New Roman"/>
                               </w:rPr>
-                              <w:t xml:space="preserve">Fall 2016 </w:t>
+                              <w:t>Fall 2016 – Spring 2017</w:t>
                             </w:r>
                           </w:p>
                           <w:p>
                             <w:pPr>
                               <w:spacing w:after="0" w:line="240" w:lineRule="auto"/>
-                              <w:jc w:val="right"/>
-                              <w:rPr>
-                                <w:rFonts w:ascii="Times New Roman" w:hAnsi="Times New Roman" w:cs="Times New Roman"/>
+                              <w:jc w:val="center"/>
+                              <w:rPr>
+                                <w:rFonts w:ascii="Times New Roman" w:hAnsi="Times New Roman" w:cs="Times New Roman"/>
+                                <w:i/>
                               </w:rPr>
                             </w:pPr>
-                          </w:p>
-                          <w:p>
-                            <w:pPr>
-                              <w:spacing w:after="0" w:line="240" w:lineRule="auto"/>
-                              <w:jc w:val="right"/>
-                              <w:rPr>
-                                <w:rFonts w:ascii="Times New Roman" w:hAnsi="Times New Roman" w:cs="Times New Roman"/>
-                              </w:rPr>
-                            </w:pPr>
-                          </w:p>
-                          <w:p>
-                            <w:pPr>
-                              <w:spacing w:after="0" w:line="240" w:lineRule="auto"/>
-                              <w:jc w:val="right"/>
-                              <w:rPr>
-                                <w:rFonts w:ascii="Times New Roman" w:hAnsi="Times New Roman" w:cs="Times New Roman"/>
-                                <w:i/>
-                              </w:rPr>
-                            </w:pPr>
-                            <w:r>
-                              <w:rPr>
-                                <w:rFonts w:ascii="Times New Roman" w:hAnsi="Times New Roman" w:cs="Times New Roman"/>
-                              </w:rPr>
-                              <w:t>Spring 2016</w:t>
-                            </w:r>
                           </w:p>
                         </w:txbxContent>
                       </wps:txbx>
@@ -1002,21 +1012,7 @@
                         <w:rPr>
                           <w:rFonts w:ascii="Times New Roman" w:hAnsi="Times New Roman" w:cs="Times New Roman"/>
                         </w:rPr>
-                        <w:t xml:space="preserve">Fall 2016 – </w:t>
-                      </w:r>
-                      <w:proofErr w:type="gramStart"/>
-                      <w:r>
-                        <w:rPr>
-                          <w:rFonts w:ascii="Times New Roman" w:hAnsi="Times New Roman" w:cs="Times New Roman"/>
-                        </w:rPr>
-                        <w:t>Spring</w:t>
-                      </w:r>
-                      <w:proofErr w:type="gramEnd"/>
-                      <w:r>
-                        <w:rPr>
-                          <w:rFonts w:ascii="Times New Roman" w:hAnsi="Times New Roman" w:cs="Times New Roman"/>
-                        </w:rPr>
-                        <w:t xml:space="preserve"> 2017</w:t>
+                        <w:t>Fall 2017 – Fall 2018</w:t>
                       </w:r>
                     </w:p>
                     <w:p>
@@ -1039,7 +1035,25 @@
                     </w:p>
                     <w:p>
                       <w:pPr>
-                        <w:spacing w:after="0" w:line="240" w:lineRule="auto"/>
+                        <w:spacing w:after="0"/>
+                        <w:jc w:val="right"/>
+                        <w:rPr>
+                          <w:rFonts w:ascii="Times New Roman" w:hAnsi="Times New Roman" w:cs="Times New Roman"/>
+                        </w:rPr>
+                      </w:pPr>
+                    </w:p>
+                    <w:p>
+                      <w:pPr>
+                        <w:spacing w:after="0"/>
+                        <w:jc w:val="right"/>
+                        <w:rPr>
+                          <w:rFonts w:ascii="Times New Roman" w:hAnsi="Times New Roman" w:cs="Times New Roman"/>
+                        </w:rPr>
+                      </w:pPr>
+                    </w:p>
+                    <w:p>
+                      <w:pPr>
+                        <w:spacing w:after="0"/>
                         <w:jc w:val="right"/>
                         <w:rPr>
                           <w:rFonts w:ascii="Times New Roman" w:hAnsi="Times New Roman" w:cs="Times New Roman"/>
@@ -1049,42 +1063,18 @@
                         <w:rPr>
                           <w:rFonts w:ascii="Times New Roman" w:hAnsi="Times New Roman" w:cs="Times New Roman"/>
                         </w:rPr>
-                        <w:t xml:space="preserve">Fall 2016 </w:t>
+                        <w:t>Fall 2016 – Spring 2017</w:t>
                       </w:r>
                     </w:p>
                     <w:p>
                       <w:pPr>
                         <w:spacing w:after="0" w:line="240" w:lineRule="auto"/>
-                        <w:jc w:val="right"/>
-                        <w:rPr>
-                          <w:rFonts w:ascii="Times New Roman" w:hAnsi="Times New Roman" w:cs="Times New Roman"/>
+                        <w:jc w:val="center"/>
+                        <w:rPr>
+                          <w:rFonts w:ascii="Times New Roman" w:hAnsi="Times New Roman" w:cs="Times New Roman"/>
+                          <w:i/>
                         </w:rPr>
                       </w:pPr>
-                    </w:p>
-                    <w:p>
-                      <w:pPr>
-                        <w:spacing w:after="0" w:line="240" w:lineRule="auto"/>
-                        <w:jc w:val="right"/>
-                        <w:rPr>
-                          <w:rFonts w:ascii="Times New Roman" w:hAnsi="Times New Roman" w:cs="Times New Roman"/>
-                        </w:rPr>
-                      </w:pPr>
-                    </w:p>
-                    <w:p>
-                      <w:pPr>
-                        <w:spacing w:after="0" w:line="240" w:lineRule="auto"/>
-                        <w:jc w:val="right"/>
-                        <w:rPr>
-                          <w:rFonts w:ascii="Times New Roman" w:hAnsi="Times New Roman" w:cs="Times New Roman"/>
-                          <w:i/>
-                        </w:rPr>
-                      </w:pPr>
-                      <w:r>
-                        <w:rPr>
-                          <w:rFonts w:ascii="Times New Roman" w:hAnsi="Times New Roman" w:cs="Times New Roman"/>
-                        </w:rPr>
-                        <w:t>Spring 2016</w:t>
-                      </w:r>
                     </w:p>
                   </w:txbxContent>
                 </v:textbox>
@@ -1243,6 +1233,73 @@
           <w:rFonts w:ascii="Times New Roman" w:hAnsi="Times New Roman" w:cs="Times New Roman"/>
           <w:b/>
         </w:rPr>
+        <w:t>Persistent Patterns of Discriminatory Housing Policy and Inequity: A Spatial Analysis</w:t>
+      </w:r>
+    </w:p>
+    <w:p>
+      <w:pPr>
+        <w:spacing w:after="0"/>
+        <w:rPr>
+          <w:rFonts w:ascii="Times New Roman" w:hAnsi="Times New Roman" w:cs="Times New Roman"/>
+          <w:i/>
+        </w:rPr>
+      </w:pPr>
+      <w:r>
+        <w:rPr>
+          <w:rFonts w:ascii="Times New Roman" w:hAnsi="Times New Roman" w:cs="Times New Roman"/>
+          <w:i/>
+        </w:rPr>
+        <w:t>Submitted for publication</w:t>
+      </w:r>
+    </w:p>
+    <w:p>
+      <w:pPr>
+        <w:spacing w:after="0"/>
+        <w:rPr>
+          <w:rFonts w:ascii="Times New Roman" w:hAnsi="Times New Roman" w:cs="Times New Roman"/>
+          <w:i/>
+        </w:rPr>
+      </w:pPr>
+      <w:r>
+        <w:rPr>
+          <w:rFonts w:ascii="Times New Roman" w:hAnsi="Times New Roman" w:cs="Times New Roman"/>
+          <w:i/>
+        </w:rPr>
+        <w:t>Presented: International Conference on Transport and Health 2018, INFORMS Annual Meeting 2018 (upcoming)</w:t>
+      </w:r>
+    </w:p>
+    <w:p>
+      <w:pPr>
+        <w:pStyle w:val="ListParagraph"/>
+        <w:numPr>
+          <w:ilvl w:val="0"/>
+          <w:numId w:val="5"/>
+        </w:numPr>
+        <w:spacing w:after="0"/>
+        <w:rPr>
+          <w:rFonts w:ascii="Times New Roman" w:hAnsi="Times New Roman" w:cs="Times New Roman"/>
+        </w:rPr>
+      </w:pPr>
+      <w:r>
+        <w:rPr>
+          <w:rFonts w:ascii="Times New Roman" w:hAnsi="Times New Roman" w:cs="Times New Roman"/>
+        </w:rPr>
+        <w:t xml:space="preserve">Developed an optimization model for campus planners to transition to electric vehicle bus fleets; model creates optimal charging/running schedule, determines fleet size and number of charging stations required </w:t>
+      </w:r>
+    </w:p>
+    <w:p>
+      <w:pPr>
+        <w:spacing w:after="0"/>
+        <w:rPr>
+          <w:rFonts w:ascii="Times New Roman" w:hAnsi="Times New Roman" w:cs="Times New Roman"/>
+          <w:b/>
+        </w:rPr>
+      </w:pPr>
+      <w:r>
+        <w:rPr>
+          <w:rFonts w:ascii="Times New Roman" w:hAnsi="Times New Roman" w:cs="Times New Roman"/>
+          <w:b/>
+        </w:rPr>
         <w:t xml:space="preserve">Sustainable Fleet Electrification: </w:t>
       </w:r>
       <w:r>
@@ -1258,6 +1315,22 @@
           <w:b/>
         </w:rPr>
         <w:t>Honors Thesis</w:t>
+      </w:r>
+    </w:p>
+    <w:p>
+      <w:pPr>
+        <w:spacing w:after="0"/>
+        <w:rPr>
+          <w:rFonts w:ascii="Times New Roman" w:hAnsi="Times New Roman" w:cs="Times New Roman"/>
+          <w:b/>
+        </w:rPr>
+      </w:pPr>
+      <w:r>
+        <w:rPr>
+          <w:rFonts w:ascii="Times New Roman" w:hAnsi="Times New Roman" w:cs="Times New Roman"/>
+          <w:i/>
+        </w:rPr>
+        <w:t>Presented: INFORMS Annual Meeting 2016 by AD Farthing</w:t>
       </w:r>
     </w:p>
     <w:p>
@@ -1288,108 +1361,13 @@
         <w:rPr>
           <w:rFonts w:ascii="Times New Roman" w:hAnsi="Times New Roman" w:cs="Times New Roman"/>
         </w:rPr>
-        <w:t xml:space="preserve"> transition to electric vehicle bus fleets; model creates optimal charging/running schedule, determines fl</w:t>
-      </w:r>
-      <w:bookmarkStart w:id="0" w:name="_GoBack"/>
-      <w:bookmarkEnd w:id="0"/>
-      <w:r>
-        <w:rPr>
-          <w:rFonts w:ascii="Times New Roman" w:hAnsi="Times New Roman" w:cs="Times New Roman"/>
-        </w:rPr>
-        <w:t>eet size and number of charging stations required</w:t>
+        <w:t xml:space="preserve"> transition to electric vehicle bus fleets; model creates optimal charging/running schedule, determines fleet size and number of charging stations required</w:t>
       </w:r>
       <w:r>
         <w:rPr>
           <w:rFonts w:ascii="Times New Roman" w:hAnsi="Times New Roman" w:cs="Times New Roman"/>
         </w:rPr>
         <w:t xml:space="preserve"> </w:t>
-      </w:r>
-    </w:p>
-    <w:p>
-      <w:pPr>
-        <w:spacing w:after="0"/>
-        <w:rPr>
-          <w:rFonts w:ascii="Times New Roman" w:hAnsi="Times New Roman" w:cs="Times New Roman"/>
-        </w:rPr>
-      </w:pPr>
-      <w:r>
-        <w:rPr>
-          <w:rFonts w:ascii="Times New Roman" w:hAnsi="Times New Roman" w:cs="Times New Roman"/>
-          <w:b/>
-        </w:rPr>
-        <w:t>Supplier Development and Yield Improvement Strategies</w:t>
-      </w:r>
-    </w:p>
-    <w:p>
-      <w:pPr>
-        <w:pStyle w:val="ListParagraph"/>
-        <w:numPr>
-          <w:ilvl w:val="0"/>
-          <w:numId w:val="1"/>
-        </w:numPr>
-        <w:spacing w:after="0"/>
-        <w:rPr>
-          <w:rFonts w:ascii="Times New Roman" w:hAnsi="Times New Roman" w:cs="Times New Roman"/>
-        </w:rPr>
-      </w:pPr>
-      <w:r>
-        <w:rPr>
-          <w:rFonts w:ascii="Times New Roman" w:hAnsi="Times New Roman" w:cs="Times New Roman"/>
-        </w:rPr>
-        <w:t xml:space="preserve">Collaborated with a professor to analyze decision-making for manufacturer investment                                          in suppliers; </w:t>
-      </w:r>
-      <w:r>
-        <w:rPr>
-          <w:rFonts w:ascii="Times New Roman" w:hAnsi="Times New Roman" w:cs="Times New Roman"/>
-        </w:rPr>
-        <w:t>Case-studied volatile yields in recycled plastics manufacturing</w:t>
-      </w:r>
-    </w:p>
-    <w:p>
-      <w:pPr>
-        <w:spacing w:after="0"/>
-        <w:rPr>
-          <w:rFonts w:ascii="Times New Roman" w:hAnsi="Times New Roman" w:cs="Times New Roman"/>
-          <w:b/>
-        </w:rPr>
-      </w:pPr>
-      <w:r>
-        <w:rPr>
-          <w:rFonts w:ascii="Times New Roman" w:hAnsi="Times New Roman" w:cs="Times New Roman"/>
-          <w:b/>
-        </w:rPr>
-        <w:t>Linear Programming in AMPL Software</w:t>
-      </w:r>
-    </w:p>
-    <w:p>
-      <w:pPr>
-        <w:pStyle w:val="ListParagraph"/>
-        <w:numPr>
-          <w:ilvl w:val="0"/>
-          <w:numId w:val="1"/>
-        </w:numPr>
-        <w:rPr>
-          <w:rFonts w:ascii="Times New Roman" w:hAnsi="Times New Roman" w:cs="Times New Roman"/>
-          <w:b/>
-        </w:rPr>
-      </w:pPr>
-      <w:r>
-        <w:rPr>
-          <w:rFonts w:ascii="Times New Roman" w:hAnsi="Times New Roman" w:cs="Times New Roman"/>
-        </w:rPr>
-        <w:t>Investigated and developed</w:t>
-      </w:r>
-      <w:r>
-        <w:rPr>
-          <w:rFonts w:ascii="Times New Roman" w:hAnsi="Times New Roman" w:cs="Times New Roman"/>
-        </w:rPr>
-        <w:t xml:space="preserve"> </w:t>
-      </w:r>
-      <w:r>
-        <w:rPr>
-          <w:rFonts w:ascii="Times New Roman" w:hAnsi="Times New Roman" w:cs="Times New Roman"/>
-        </w:rPr>
-        <w:t xml:space="preserve">linear programming models using AMPL </w:t>
       </w:r>
     </w:p>
     <w:p>
@@ -1681,21 +1659,7 @@
                         <w:rPr>
                           <w:rFonts w:ascii="Times New Roman" w:hAnsi="Times New Roman" w:cs="Times New Roman"/>
                         </w:rPr>
-                        <w:t xml:space="preserve">3 – </w:t>
-                      </w:r>
-                      <w:proofErr w:type="gramStart"/>
-                      <w:r>
-                        <w:rPr>
-                          <w:rFonts w:ascii="Times New Roman" w:hAnsi="Times New Roman" w:cs="Times New Roman"/>
-                        </w:rPr>
-                        <w:t>Spring</w:t>
-                      </w:r>
-                      <w:proofErr w:type="gramEnd"/>
-                      <w:r>
-                        <w:rPr>
-                          <w:rFonts w:ascii="Times New Roman" w:hAnsi="Times New Roman" w:cs="Times New Roman"/>
-                        </w:rPr>
-                        <w:t xml:space="preserve"> 2014</w:t>
+                        <w:t>3 – Spring 2014</w:t>
                       </w:r>
                     </w:p>
                     <w:p>
@@ -4066,6 +4030,7 @@
           <w:rFonts w:ascii="Times New Roman" w:hAnsi="Times New Roman" w:cs="Times New Roman"/>
           <w:i/>
         </w:rPr>
+        <w:lastRenderedPageBreak/>
         <w:tab/>
       </w:r>
       <w:r>
@@ -4089,9 +4054,9 @@
 <file path=word/numbering.xml><?xml version="1.0" encoding="utf-8"?>
 <w:numbering xmlns:wpc="http://schemas.microsoft.com/office/word/2010/wordprocessingCanvas" xmlns:cx="http://schemas.microsoft.com/office/drawing/2014/chartex" xmlns:cx1="http://schemas.microsoft.com/office/drawing/2015/9/8/chartex" xmlns:mc="http://schemas.openxmlformats.org/markup-compatibility/2006" xmlns:o="urn:schemas-microsoft-com:office:office" xmlns:r="http://schemas.openxmlformats.org/officeDocument/2006/relationships" xmlns:m="http://schemas.openxmlformats.org/officeDocument/2006/math" xmlns:v="urn:schemas-microsoft-com:vml" xmlns:wp14="http://schemas.microsoft.com/office/word/2010/wordprocessingDrawing" xmlns:wp="http://schemas.openxmlformats.org/drawingml/2006/wordprocessingDrawing" xmlns:w10="urn:schemas-microsoft-com:office:word" xmlns:w="http://schemas.openxmlformats.org/wordprocessingml/2006/main" xmlns:w14="http://schemas.microsoft.com/office/word/2010/wordml" xmlns:w15="http://schemas.microsoft.com/office/word/2012/wordml" xmlns:w16se="http://schemas.microsoft.com/office/word/2015/wordml/symex" xmlns:wpg="http://schemas.microsoft.com/office/word/2010/wordprocessingGroup" xmlns:wpi="http://schemas.microsoft.com/office/word/2010/wordprocessingInk" xmlns:wne="http://schemas.microsoft.com/office/word/2006/wordml" xmlns:wps="http://schemas.microsoft.com/office/word/2010/wordprocessingShape" mc:Ignorable="w14 w15 w16se wp14">
   <w:abstractNum w:abstractNumId="0" w15:restartNumberingAfterBreak="0">
-    <w:nsid w:val="26A137C9"/>
+    <w:nsid w:val="13E43A9E"/>
     <w:multiLevelType w:val="hybridMultilevel"/>
-    <w:tmpl w:val="E6B438E6"/>
+    <w:tmpl w:val="21DC6194"/>
     <w:lvl w:ilvl="0" w:tplc="04090005">
       <w:start w:val="1"/>
       <w:numFmt w:val="bullet"/>
@@ -4202,9 +4167,9 @@
     </w:lvl>
   </w:abstractNum>
   <w:abstractNum w:abstractNumId="1" w15:restartNumberingAfterBreak="0">
-    <w:nsid w:val="54033422"/>
+    <w:nsid w:val="26A137C9"/>
     <w:multiLevelType w:val="hybridMultilevel"/>
-    <w:tmpl w:val="87A65B2C"/>
+    <w:tmpl w:val="E6B438E6"/>
     <w:lvl w:ilvl="0" w:tplc="04090005">
       <w:start w:val="1"/>
       <w:numFmt w:val="bullet"/>
@@ -4315,6 +4280,119 @@
     </w:lvl>
   </w:abstractNum>
   <w:abstractNum w:abstractNumId="2" w15:restartNumberingAfterBreak="0">
+    <w:nsid w:val="54033422"/>
+    <w:multiLevelType w:val="hybridMultilevel"/>
+    <w:tmpl w:val="87A65B2C"/>
+    <w:lvl w:ilvl="0" w:tplc="04090005">
+      <w:start w:val="1"/>
+      <w:numFmt w:val="bullet"/>
+      <w:lvlText w:val=""/>
+      <w:lvlJc w:val="left"/>
+      <w:pPr>
+        <w:ind w:left="720" w:hanging="360"/>
+      </w:pPr>
+      <w:rPr>
+        <w:rFonts w:ascii="Wingdings" w:hAnsi="Wingdings" w:hint="default"/>
+      </w:rPr>
+    </w:lvl>
+    <w:lvl w:ilvl="1" w:tplc="04090003" w:tentative="1">
+      <w:start w:val="1"/>
+      <w:numFmt w:val="bullet"/>
+      <w:lvlText w:val="o"/>
+      <w:lvlJc w:val="left"/>
+      <w:pPr>
+        <w:ind w:left="1440" w:hanging="360"/>
+      </w:pPr>
+      <w:rPr>
+        <w:rFonts w:ascii="Courier New" w:hAnsi="Courier New" w:cs="Courier New" w:hint="default"/>
+      </w:rPr>
+    </w:lvl>
+    <w:lvl w:ilvl="2" w:tplc="04090005" w:tentative="1">
+      <w:start w:val="1"/>
+      <w:numFmt w:val="bullet"/>
+      <w:lvlText w:val=""/>
+      <w:lvlJc w:val="left"/>
+      <w:pPr>
+        <w:ind w:left="2160" w:hanging="360"/>
+      </w:pPr>
+      <w:rPr>
+        <w:rFonts w:ascii="Wingdings" w:hAnsi="Wingdings" w:hint="default"/>
+      </w:rPr>
+    </w:lvl>
+    <w:lvl w:ilvl="3" w:tplc="04090001" w:tentative="1">
+      <w:start w:val="1"/>
+      <w:numFmt w:val="bullet"/>
+      <w:lvlText w:val=""/>
+      <w:lvlJc w:val="left"/>
+      <w:pPr>
+        <w:ind w:left="2880" w:hanging="360"/>
+      </w:pPr>
+      <w:rPr>
+        <w:rFonts w:ascii="Symbol" w:hAnsi="Symbol" w:hint="default"/>
+      </w:rPr>
+    </w:lvl>
+    <w:lvl w:ilvl="4" w:tplc="04090003" w:tentative="1">
+      <w:start w:val="1"/>
+      <w:numFmt w:val="bullet"/>
+      <w:lvlText w:val="o"/>
+      <w:lvlJc w:val="left"/>
+      <w:pPr>
+        <w:ind w:left="3600" w:hanging="360"/>
+      </w:pPr>
+      <w:rPr>
+        <w:rFonts w:ascii="Courier New" w:hAnsi="Courier New" w:cs="Courier New" w:hint="default"/>
+      </w:rPr>
+    </w:lvl>
+    <w:lvl w:ilvl="5" w:tplc="04090005" w:tentative="1">
+      <w:start w:val="1"/>
+      <w:numFmt w:val="bullet"/>
+      <w:lvlText w:val=""/>
+      <w:lvlJc w:val="left"/>
+      <w:pPr>
+        <w:ind w:left="4320" w:hanging="360"/>
+      </w:pPr>
+      <w:rPr>
+        <w:rFonts w:ascii="Wingdings" w:hAnsi="Wingdings" w:hint="default"/>
+      </w:rPr>
+    </w:lvl>
+    <w:lvl w:ilvl="6" w:tplc="04090001" w:tentative="1">
+      <w:start w:val="1"/>
+      <w:numFmt w:val="bullet"/>
+      <w:lvlText w:val=""/>
+      <w:lvlJc w:val="left"/>
+      <w:pPr>
+        <w:ind w:left="5040" w:hanging="360"/>
+      </w:pPr>
+      <w:rPr>
+        <w:rFonts w:ascii="Symbol" w:hAnsi="Symbol" w:hint="default"/>
+      </w:rPr>
+    </w:lvl>
+    <w:lvl w:ilvl="7" w:tplc="04090003" w:tentative="1">
+      <w:start w:val="1"/>
+      <w:numFmt w:val="bullet"/>
+      <w:lvlText w:val="o"/>
+      <w:lvlJc w:val="left"/>
+      <w:pPr>
+        <w:ind w:left="5760" w:hanging="360"/>
+      </w:pPr>
+      <w:rPr>
+        <w:rFonts w:ascii="Courier New" w:hAnsi="Courier New" w:cs="Courier New" w:hint="default"/>
+      </w:rPr>
+    </w:lvl>
+    <w:lvl w:ilvl="8" w:tplc="04090005" w:tentative="1">
+      <w:start w:val="1"/>
+      <w:numFmt w:val="bullet"/>
+      <w:lvlText w:val=""/>
+      <w:lvlJc w:val="left"/>
+      <w:pPr>
+        <w:ind w:left="6480" w:hanging="360"/>
+      </w:pPr>
+      <w:rPr>
+        <w:rFonts w:ascii="Wingdings" w:hAnsi="Wingdings" w:hint="default"/>
+      </w:rPr>
+    </w:lvl>
+  </w:abstractNum>
+  <w:abstractNum w:abstractNumId="3" w15:restartNumberingAfterBreak="0">
     <w:nsid w:val="5F3F4359"/>
     <w:multiLevelType w:val="hybridMultilevel"/>
     <w:tmpl w:val="5892563E"/>
@@ -4427,7 +4505,7 @@
       </w:rPr>
     </w:lvl>
   </w:abstractNum>
-  <w:abstractNum w:abstractNumId="3" w15:restartNumberingAfterBreak="0">
+  <w:abstractNum w:abstractNumId="4" w15:restartNumberingAfterBreak="0">
     <w:nsid w:val="73C05FA2"/>
     <w:multiLevelType w:val="hybridMultilevel"/>
     <w:tmpl w:val="1B90D2CE"/>
@@ -4541,16 +4619,19 @@
     </w:lvl>
   </w:abstractNum>
   <w:num w:numId="1">
-    <w:abstractNumId w:val="0"/>
+    <w:abstractNumId w:val="1"/>
   </w:num>
   <w:num w:numId="2">
-    <w:abstractNumId w:val="1"/>
+    <w:abstractNumId w:val="2"/>
   </w:num>
   <w:num w:numId="3">
-    <w:abstractNumId w:val="2"/>
+    <w:abstractNumId w:val="3"/>
   </w:num>
   <w:num w:numId="4">
-    <w:abstractNumId w:val="3"/>
+    <w:abstractNumId w:val="4"/>
+  </w:num>
+  <w:num w:numId="5">
+    <w:abstractNumId w:val="0"/>
   </w:num>
 </w:numbering>
 </file>

</xml_diff>